<commit_message>
html + forms in progress + backend in progress
</commit_message>
<xml_diff>
--- a/SystemPraktyk/test2.docx
+++ b/SystemPraktyk/test2.docx
@@ -156,7 +156,7 @@
     </w:p>
     <w:p>
       <w:pPr>
-        <w:pStyle w:val="Tekstpodstawowy"/>
+        <w:pStyle w:val="BodyText"/>
         <w:ind w:left="0"/>
         <w:rPr>
           <w:b/>
@@ -166,7 +166,7 @@
     </w:p>
     <w:p>
       <w:pPr>
-        <w:pStyle w:val="Tekstpodstawowy"/>
+        <w:pStyle w:val="BodyText"/>
         <w:ind w:left="0"/>
         <w:rPr>
           <w:b/>
@@ -176,7 +176,7 @@
     </w:p>
     <w:p>
       <w:pPr>
-        <w:pStyle w:val="Tytu"/>
+        <w:pStyle w:val="Title"/>
         <w:ind w:left="4110" w:right="4170"/>
       </w:pPr>
       <w:r>
@@ -185,7 +185,7 @@
     </w:p>
     <w:p>
       <w:pPr>
-        <w:pStyle w:val="Tytu"/>
+        <w:pStyle w:val="Title"/>
         <w:spacing w:before="186"/>
       </w:pPr>
       <w:r>
@@ -239,7 +239,7 @@
     </w:p>
     <w:p>
       <w:pPr>
-        <w:pStyle w:val="Tekstpodstawowy"/>
+        <w:pStyle w:val="BodyText"/>
         <w:spacing w:before="6"/>
         <w:ind w:left="0"/>
         <w:rPr>
@@ -250,7 +250,7 @@
     </w:p>
     <w:p>
       <w:pPr>
-        <w:pStyle w:val="Tekstpodstawowy"/>
+        <w:pStyle w:val="BodyText"/>
         <w:tabs>
           <w:tab w:val="left" w:leader="dot" w:pos="4103"/>
         </w:tabs>
@@ -410,7 +410,7 @@
     </w:p>
     <w:p>
       <w:pPr>
-        <w:pStyle w:val="Tekstpodstawowy"/>
+        <w:pStyle w:val="BodyText"/>
         <w:spacing w:before="139" w:line="360" w:lineRule="auto"/>
         <w:ind w:right="162"/>
         <w:jc w:val="both"/>
@@ -606,7 +606,7 @@
     </w:p>
     <w:p>
       <w:pPr>
-        <w:pStyle w:val="Tekstpodstawowy"/>
+        <w:pStyle w:val="BodyText"/>
         <w:spacing w:before="1" w:line="360" w:lineRule="auto"/>
         <w:ind w:right="174"/>
       </w:pPr>
@@ -856,6 +856,7 @@
                           <w:sz w:val="20"/>
                         </w:rPr>
                       </w:pPr>
+                      <w:proofErr w:type="spellStart"/>
                       <w:r>
                         <w:rPr>
                           <w:rFonts w:ascii="Arial"/>
@@ -864,6 +865,7 @@
                         </w:rPr>
                         <w:t>jkjj</w:t>
                       </w:r>
+                      <w:proofErr w:type="spellEnd"/>
                     </w:p>
                   </w:txbxContent>
                 </v:textbox>
@@ -879,7 +881,7 @@
     </w:p>
     <w:p>
       <w:pPr>
-        <w:pStyle w:val="Tekstpodstawowy"/>
+        <w:pStyle w:val="BodyText"/>
         <w:tabs>
           <w:tab w:val="left" w:leader="dot" w:pos="9050"/>
         </w:tabs>
@@ -928,16 +930,15 @@
         <w:t>w</w:t>
       </w:r>
       <w:r>
-        <w:rPr>
-          <w:spacing w:val="-3"/>
-        </w:rPr>
-        <w:t xml:space="preserve"> </w:t>
-      </w:r>
-      <w:r>
-        <w:rPr>
-          <w:b/>
-        </w:rPr>
-        <w:t>………………………………………</w:t>
+        <w:t xml:space="preserve"> {</w:t>
+      </w:r>
+      <w:proofErr w:type="spellStart"/>
+      <w:r>
+        <w:t>company_address</w:t>
+      </w:r>
+      <w:proofErr w:type="spellEnd"/>
+      <w:r>
+        <w:t>}</w:t>
       </w:r>
       <w:r>
         <w:t>,</w:t>
@@ -945,7 +946,7 @@
     </w:p>
     <w:p>
       <w:pPr>
-        <w:pStyle w:val="Tekstpodstawowy"/>
+        <w:pStyle w:val="BodyText"/>
         <w:tabs>
           <w:tab w:val="left" w:leader="dot" w:pos="7692"/>
         </w:tabs>
@@ -973,46 +974,53 @@
         <w:t>KRS</w:t>
       </w:r>
       <w:r>
+        <w:t xml:space="preserve"> {</w:t>
+      </w:r>
+      <w:proofErr w:type="spellStart"/>
+      <w:r>
+        <w:t>krs_number</w:t>
+      </w:r>
+      <w:proofErr w:type="spellEnd"/>
+      <w:r>
+        <w:t>}</w:t>
+      </w:r>
+      <w:r>
+        <w:t>,</w:t>
+      </w:r>
+      <w:r>
         <w:rPr>
           <w:spacing w:val="17"/>
         </w:rPr>
         <w:t xml:space="preserve"> </w:t>
       </w:r>
       <w:r>
-        <w:rPr>
-          <w:b/>
-        </w:rPr>
-        <w:t>………………………</w:t>
+        <w:t>NIP</w:t>
+      </w:r>
+      <w:r>
+        <w:rPr>
+          <w:spacing w:val="17"/>
+        </w:rPr>
+        <w:t xml:space="preserve"> {</w:t>
+      </w:r>
+      <w:proofErr w:type="spellStart"/>
+      <w:r>
+        <w:rPr>
+          <w:spacing w:val="17"/>
+        </w:rPr>
+        <w:t>nip_number</w:t>
+      </w:r>
+      <w:proofErr w:type="spellEnd"/>
+      <w:r>
+        <w:rPr>
+          <w:spacing w:val="17"/>
+        </w:rPr>
+        <w:t>}</w:t>
       </w:r>
       <w:r>
         <w:t>,</w:t>
       </w:r>
       <w:r>
         <w:rPr>
-          <w:spacing w:val="17"/>
-        </w:rPr>
-        <w:t xml:space="preserve"> </w:t>
-      </w:r>
-      <w:r>
-        <w:t>NIP</w:t>
-      </w:r>
-      <w:r>
-        <w:rPr>
-          <w:spacing w:val="17"/>
-        </w:rPr>
-        <w:t xml:space="preserve"> </w:t>
-      </w:r>
-      <w:r>
-        <w:rPr>
-          <w:spacing w:val="17"/>
-        </w:rPr>
-        <w:t>…………………..</w:t>
-      </w:r>
-      <w:r>
-        <w:t>,</w:t>
-      </w:r>
-      <w:r>
-        <w:rPr>
           <w:spacing w:val="20"/>
         </w:rPr>
         <w:t xml:space="preserve"> </w:t>
@@ -1021,13 +1029,7 @@
         <w:t>Regon</w:t>
       </w:r>
       <w:r>
-        <w:t xml:space="preserve"> </w:t>
-      </w:r>
-      <w:r>
-        <w:rPr>
-          <w:b/>
-        </w:rPr>
-        <w:t>……………</w:t>
+        <w:t xml:space="preserve"> {regon}</w:t>
       </w:r>
       <w:r>
         <w:t>,</w:t>
@@ -1145,29 +1147,28 @@
       </w:r>
       <w:r>
         <w:rPr>
-          <w:b/>
-          <w:sz w:val="24"/>
-        </w:rPr>
-        <w:t>……</w:t>
-      </w:r>
-      <w:r>
-        <w:rPr>
-          <w:b/>
-          <w:sz w:val="24"/>
-        </w:rPr>
-        <w:t>..</w:t>
-      </w:r>
-      <w:r>
-        <w:rPr>
-          <w:b/>
-          <w:sz w:val="24"/>
-        </w:rPr>
-        <w:t>………………………………</w:t>
-      </w:r>
-    </w:p>
-    <w:p>
-      <w:pPr>
-        <w:pStyle w:val="Tekstpodstawowy"/>
+          <w:sz w:val="24"/>
+        </w:rPr>
+        <w:t>{</w:t>
+      </w:r>
+      <w:proofErr w:type="spellStart"/>
+      <w:r>
+        <w:rPr>
+          <w:sz w:val="24"/>
+        </w:rPr>
+        <w:t>company_ceo</w:t>
+      </w:r>
+      <w:proofErr w:type="spellEnd"/>
+      <w:r>
+        <w:rPr>
+          <w:sz w:val="24"/>
+        </w:rPr>
+        <w:t>}.</w:t>
+      </w:r>
+    </w:p>
+    <w:p>
+      <w:pPr>
+        <w:pStyle w:val="BodyText"/>
         <w:ind w:left="0"/>
         <w:rPr>
           <w:sz w:val="26"/>
@@ -1176,7 +1177,7 @@
     </w:p>
     <w:p>
       <w:pPr>
-        <w:pStyle w:val="Tekstpodstawowy"/>
+        <w:pStyle w:val="BodyText"/>
         <w:ind w:left="0"/>
         <w:rPr>
           <w:sz w:val="22"/>
@@ -1185,7 +1186,7 @@
     </w:p>
     <w:p>
       <w:pPr>
-        <w:pStyle w:val="Tekstpodstawowy"/>
+        <w:pStyle w:val="BodyText"/>
         <w:tabs>
           <w:tab w:val="left" w:leader="dot" w:pos="9038"/>
         </w:tabs>
@@ -1261,7 +1262,7 @@
     </w:p>
     <w:p>
       <w:pPr>
-        <w:pStyle w:val="Tekstpodstawowy"/>
+        <w:pStyle w:val="BodyText"/>
         <w:spacing w:before="139" w:line="360" w:lineRule="auto"/>
         <w:ind w:left="567" w:right="162"/>
       </w:pPr>
@@ -1285,19 +1286,21 @@
       </w:r>
       <w:r>
         <w:rPr>
-          <w:b/>
+          <w:bCs/>
         </w:rPr>
         <w:t>{</w:t>
       </w:r>
+      <w:proofErr w:type="spellStart"/>
       <w:r>
         <w:rPr>
           <w:bCs/>
         </w:rPr>
-        <w:t>Id</w:t>
-      </w:r>
-      <w:r>
-        <w:rPr>
-          <w:b/>
+        <w:t>StudentNumber</w:t>
+      </w:r>
+      <w:proofErr w:type="spellEnd"/>
+      <w:r>
+        <w:rPr>
+          <w:bCs/>
         </w:rPr>
         <w:t>}</w:t>
       </w:r>
@@ -1461,7 +1464,7 @@
     </w:p>
     <w:p>
       <w:pPr>
-        <w:pStyle w:val="Tekstpodstawowy"/>
+        <w:pStyle w:val="BodyText"/>
         <w:spacing w:before="1"/>
       </w:pPr>
       <w:r>
@@ -1514,7 +1517,7 @@
     </w:p>
     <w:p>
       <w:pPr>
-        <w:pStyle w:val="Akapitzlist"/>
+        <w:pStyle w:val="ListParagraph"/>
         <w:numPr>
           <w:ilvl w:val="0"/>
           <w:numId w:val="1"/>
@@ -1802,7 +1805,7 @@
     </w:p>
     <w:p>
       <w:pPr>
-        <w:pStyle w:val="Akapitzlist"/>
+        <w:pStyle w:val="ListParagraph"/>
         <w:numPr>
           <w:ilvl w:val="0"/>
           <w:numId w:val="1"/>
@@ -2104,7 +2107,7 @@
     </w:p>
     <w:p>
       <w:pPr>
-        <w:pStyle w:val="Akapitzlist"/>
+        <w:pStyle w:val="ListParagraph"/>
         <w:numPr>
           <w:ilvl w:val="0"/>
           <w:numId w:val="1"/>
@@ -2218,7 +2221,7 @@
     </w:p>
     <w:p>
       <w:pPr>
-        <w:pStyle w:val="Tekstpodstawowy"/>
+        <w:pStyle w:val="BodyText"/>
         <w:spacing w:before="136" w:line="362" w:lineRule="auto"/>
         <w:ind w:left="567" w:right="175" w:hanging="425"/>
       </w:pPr>
@@ -2282,7 +2285,7 @@
     </w:p>
     <w:p>
       <w:pPr>
-        <w:pStyle w:val="Tekstpodstawowy"/>
+        <w:pStyle w:val="BodyText"/>
         <w:spacing w:line="360" w:lineRule="auto"/>
         <w:ind w:left="567" w:right="174" w:hanging="451"/>
         <w:jc w:val="both"/>
@@ -2376,7 +2379,7 @@
     </w:p>
     <w:p>
       <w:pPr>
-        <w:pStyle w:val="Tekstpodstawowy"/>
+        <w:pStyle w:val="BodyText"/>
         <w:spacing w:before="72"/>
       </w:pPr>
       <w:r>
@@ -2457,9 +2460,12 @@
     </w:p>
     <w:p>
       <w:pPr>
-        <w:pStyle w:val="Tekstpodstawowy"/>
+        <w:pStyle w:val="BodyText"/>
         <w:spacing w:before="139"/>
         <w:ind w:firstLine="593"/>
+        <w:rPr>
+          <w:bCs/>
+        </w:rPr>
       </w:pPr>
       <w:r>
         <w:rPr>
@@ -2494,72 +2500,132 @@
       </w:r>
       <w:r>
         <w:rPr>
-          <w:b/>
-        </w:rPr>
-        <w:t>……</w:t>
-      </w:r>
-      <w:r>
-        <w:rPr>
-          <w:b/>
-        </w:rPr>
-        <w:t>………………….</w:t>
-      </w:r>
-      <w:r>
-        <w:rPr>
-          <w:b/>
-        </w:rPr>
-        <w:t>…………….</w:t>
-      </w:r>
-    </w:p>
-    <w:p>
-      <w:pPr>
-        <w:pStyle w:val="Tekstpodstawowy"/>
+          <w:bCs/>
+        </w:rPr>
+        <w:t>{</w:t>
+      </w:r>
+      <w:proofErr w:type="spellStart"/>
+      <w:r>
+        <w:rPr>
+          <w:bCs/>
+        </w:rPr>
+        <w:t>company_intern_contact</w:t>
+      </w:r>
+      <w:proofErr w:type="spellEnd"/>
+      <w:r>
+        <w:rPr>
+          <w:bCs/>
+        </w:rPr>
+        <w:t>}</w:t>
+      </w:r>
+    </w:p>
+    <w:p>
+      <w:pPr>
+        <w:pStyle w:val="BodyText"/>
         <w:tabs>
           <w:tab w:val="left" w:pos="2948"/>
         </w:tabs>
         <w:spacing w:before="137"/>
         <w:ind w:left="1532" w:firstLine="593"/>
         <w:jc w:val="both"/>
-      </w:pPr>
-      <w:r>
+        <w:rPr>
+          <w:lang w:val="en-US"/>
+        </w:rPr>
+      </w:pPr>
+      <w:r>
+        <w:rPr>
+          <w:lang w:val="en-US"/>
+        </w:rPr>
         <w:t>tel.:</w:t>
       </w:r>
       <w:r>
+        <w:rPr>
+          <w:lang w:val="en-US"/>
+        </w:rPr>
         <w:tab/>
       </w:r>
       <w:r>
         <w:rPr>
-          <w:b/>
-        </w:rPr>
-        <w:t>……………………….…………….</w:t>
-      </w:r>
-    </w:p>
-    <w:p>
-      <w:pPr>
-        <w:pStyle w:val="Tekstpodstawowy"/>
+          <w:lang w:val="en-US"/>
+        </w:rPr>
+        <w:t>{</w:t>
+      </w:r>
+      <w:proofErr w:type="spellStart"/>
+      <w:r>
+        <w:rPr>
+          <w:lang w:val="en-US"/>
+        </w:rPr>
+        <w:t>company_i</w:t>
+      </w:r>
+      <w:r>
+        <w:rPr>
+          <w:lang w:val="en-US"/>
+        </w:rPr>
+        <w:t>ntern_contact_tel</w:t>
+      </w:r>
+      <w:proofErr w:type="spellEnd"/>
+      <w:r>
+        <w:rPr>
+          <w:lang w:val="en-US"/>
+        </w:rPr>
+        <w:t>}</w:t>
+      </w:r>
+    </w:p>
+    <w:p>
+      <w:pPr>
+        <w:pStyle w:val="BodyText"/>
         <w:tabs>
           <w:tab w:val="left" w:pos="2948"/>
         </w:tabs>
         <w:spacing w:before="139"/>
         <w:ind w:left="1532" w:firstLine="593"/>
         <w:jc w:val="both"/>
-      </w:pPr>
-      <w:r>
+        <w:rPr>
+          <w:lang w:val="en-US"/>
+        </w:rPr>
+      </w:pPr>
+      <w:r>
+        <w:rPr>
+          <w:lang w:val="en-US"/>
+        </w:rPr>
         <w:t>e-mail:</w:t>
       </w:r>
       <w:r>
+        <w:rPr>
+          <w:lang w:val="en-US"/>
+        </w:rPr>
         <w:tab/>
       </w:r>
       <w:r>
         <w:rPr>
-          <w:b/>
-        </w:rPr>
-        <w:t>……………………….…………….</w:t>
-      </w:r>
-    </w:p>
-    <w:p>
-      <w:pPr>
-        <w:pStyle w:val="Tekstpodstawowy"/>
+          <w:lang w:val="en-US"/>
+        </w:rPr>
+        <w:t>{</w:t>
+      </w:r>
+      <w:proofErr w:type="spellStart"/>
+      <w:r>
+        <w:rPr>
+          <w:lang w:val="en-US"/>
+        </w:rPr>
+        <w:t>company_intern_contact_e</w:t>
+      </w:r>
+      <w:r>
+        <w:rPr>
+          <w:lang w:val="en-US"/>
+        </w:rPr>
+        <w:t>mail</w:t>
+      </w:r>
+      <w:proofErr w:type="spellEnd"/>
+      <w:r>
+        <w:rPr>
+          <w:lang w:val="en-US"/>
+        </w:rPr>
+        <w:t>}</w:t>
+      </w:r>
+    </w:p>
+    <w:p>
+      <w:pPr>
+        <w:pStyle w:val="BodyText"/>
         <w:tabs>
           <w:tab w:val="left" w:pos="2948"/>
         </w:tabs>
@@ -2589,15 +2655,20 @@
         <w:tab/>
       </w:r>
       <w:r>
-        <w:rPr>
-          <w:b/>
-        </w:rPr>
-        <w:t>……………………….…………….</w:t>
-      </w:r>
-    </w:p>
-    <w:p>
-      <w:pPr>
-        <w:pStyle w:val="Tekstpodstawowy"/>
+        <w:t>{</w:t>
+      </w:r>
+      <w:proofErr w:type="spellStart"/>
+      <w:r>
+        <w:t>university_contact</w:t>
+      </w:r>
+      <w:proofErr w:type="spellEnd"/>
+      <w:r>
+        <w:t>}</w:t>
+      </w:r>
+    </w:p>
+    <w:p>
+      <w:pPr>
+        <w:pStyle w:val="BodyText"/>
         <w:tabs>
           <w:tab w:val="left" w:pos="2948"/>
         </w:tabs>
@@ -2606,24 +2677,51 @@
         <w:jc w:val="both"/>
         <w:rPr>
           <w:b/>
-        </w:rPr>
-      </w:pPr>
-      <w:r>
+          <w:lang w:val="en-US"/>
+        </w:rPr>
+      </w:pPr>
+      <w:r>
+        <w:rPr>
+          <w:lang w:val="en-US"/>
+        </w:rPr>
         <w:t>tel.:</w:t>
       </w:r>
       <w:r>
+        <w:rPr>
+          <w:lang w:val="en-US"/>
+        </w:rPr>
         <w:tab/>
       </w:r>
       <w:r>
         <w:rPr>
-          <w:b/>
-        </w:rPr>
-        <w:t>……………………….…………….</w:t>
-      </w:r>
-    </w:p>
-    <w:p>
-      <w:pPr>
-        <w:pStyle w:val="Tekstpodstawowy"/>
+          <w:lang w:val="en-US"/>
+        </w:rPr>
+        <w:t>{</w:t>
+      </w:r>
+      <w:proofErr w:type="spellStart"/>
+      <w:r>
+        <w:rPr>
+          <w:lang w:val="en-US"/>
+        </w:rPr>
+        <w:t>University_c</w:t>
+      </w:r>
+      <w:r>
+        <w:rPr>
+          <w:lang w:val="en-US"/>
+        </w:rPr>
+        <w:t>ontact_tel</w:t>
+      </w:r>
+      <w:proofErr w:type="spellEnd"/>
+      <w:r>
+        <w:rPr>
+          <w:lang w:val="en-US"/>
+        </w:rPr>
+        <w:t>}</w:t>
+      </w:r>
+    </w:p>
+    <w:p>
+      <w:pPr>
+        <w:pStyle w:val="BodyText"/>
         <w:tabs>
           <w:tab w:val="left" w:pos="2948"/>
         </w:tabs>
@@ -2632,24 +2730,51 @@
         <w:jc w:val="both"/>
         <w:rPr>
           <w:b/>
-        </w:rPr>
-      </w:pPr>
-      <w:r>
+          <w:lang w:val="en-US"/>
+        </w:rPr>
+      </w:pPr>
+      <w:r>
+        <w:rPr>
+          <w:lang w:val="en-US"/>
+        </w:rPr>
         <w:t>e-mail:</w:t>
       </w:r>
       <w:r>
+        <w:rPr>
+          <w:lang w:val="en-US"/>
+        </w:rPr>
         <w:tab/>
       </w:r>
       <w:r>
         <w:rPr>
-          <w:b/>
-        </w:rPr>
-        <w:t>……………………….…………….</w:t>
-      </w:r>
-    </w:p>
-    <w:p>
-      <w:pPr>
-        <w:pStyle w:val="Tekstpodstawowy"/>
+          <w:lang w:val="en-US"/>
+        </w:rPr>
+        <w:t>{</w:t>
+      </w:r>
+      <w:proofErr w:type="spellStart"/>
+      <w:r>
+        <w:rPr>
+          <w:lang w:val="en-US"/>
+        </w:rPr>
+        <w:t>University_contact_e</w:t>
+      </w:r>
+      <w:r>
+        <w:rPr>
+          <w:lang w:val="en-US"/>
+        </w:rPr>
+        <w:t>mail</w:t>
+      </w:r>
+      <w:proofErr w:type="spellEnd"/>
+      <w:r>
+        <w:rPr>
+          <w:lang w:val="en-US"/>
+        </w:rPr>
+        <w:t>}</w:t>
+      </w:r>
+    </w:p>
+    <w:p>
+      <w:pPr>
+        <w:pStyle w:val="BodyText"/>
         <w:spacing w:before="139" w:line="360" w:lineRule="auto"/>
         <w:ind w:left="567" w:right="173"/>
         <w:jc w:val="both"/>
@@ -2844,7 +2969,7 @@
     </w:p>
     <w:p>
       <w:pPr>
-        <w:pStyle w:val="Tekstpodstawowy"/>
+        <w:pStyle w:val="BodyText"/>
         <w:spacing w:before="1" w:line="360" w:lineRule="auto"/>
         <w:ind w:left="709" w:right="162" w:hanging="567"/>
       </w:pPr>
@@ -2979,7 +3104,7 @@
     </w:p>
     <w:p>
       <w:pPr>
-        <w:pStyle w:val="Tekstpodstawowy"/>
+        <w:pStyle w:val="BodyText"/>
         <w:spacing w:before="1" w:line="360" w:lineRule="auto"/>
         <w:ind w:left="709" w:right="162" w:hanging="567"/>
       </w:pPr>
@@ -3153,7 +3278,7 @@
     </w:p>
     <w:p>
       <w:pPr>
-        <w:pStyle w:val="Tekstpodstawowy"/>
+        <w:pStyle w:val="BodyText"/>
         <w:spacing w:before="1" w:line="360" w:lineRule="auto"/>
         <w:ind w:left="709" w:right="162" w:hanging="567"/>
       </w:pPr>
@@ -3238,7 +3363,7 @@
     </w:p>
     <w:p>
       <w:pPr>
-        <w:pStyle w:val="Tekstpodstawowy"/>
+        <w:pStyle w:val="BodyText"/>
         <w:ind w:left="0"/>
         <w:rPr>
           <w:sz w:val="20"/>
@@ -3247,7 +3372,7 @@
     </w:p>
     <w:p>
       <w:pPr>
-        <w:pStyle w:val="Tekstpodstawowy"/>
+        <w:pStyle w:val="BodyText"/>
         <w:ind w:left="0"/>
         <w:rPr>
           <w:sz w:val="20"/>
@@ -3256,7 +3381,7 @@
     </w:p>
     <w:p>
       <w:pPr>
-        <w:pStyle w:val="Tekstpodstawowy"/>
+        <w:pStyle w:val="BodyText"/>
         <w:spacing w:before="8"/>
         <w:ind w:left="0"/>
       </w:pPr>
@@ -3320,7 +3445,7 @@
     </w:p>
     <w:p>
       <w:pPr>
-        <w:pStyle w:val="Tekstpodstawowy"/>
+        <w:pStyle w:val="BodyText"/>
         <w:ind w:left="0"/>
         <w:rPr>
           <w:b/>
@@ -3330,7 +3455,7 @@
     </w:p>
     <w:p>
       <w:pPr>
-        <w:pStyle w:val="Tekstpodstawowy"/>
+        <w:pStyle w:val="BodyText"/>
         <w:ind w:left="0"/>
         <w:rPr>
           <w:b/>
@@ -3340,7 +3465,7 @@
     </w:p>
     <w:p>
       <w:pPr>
-        <w:pStyle w:val="Tekstpodstawowy"/>
+        <w:pStyle w:val="BodyText"/>
         <w:ind w:left="0"/>
         <w:rPr>
           <w:b/>
@@ -3482,7 +3607,7 @@
     </w:p>
     <w:p>
       <w:pPr>
-        <w:pStyle w:val="Tekstpodstawowy"/>
+        <w:pStyle w:val="BodyText"/>
         <w:ind w:left="0"/>
         <w:rPr>
           <w:b/>
@@ -3492,7 +3617,7 @@
     </w:p>
     <w:p>
       <w:pPr>
-        <w:pStyle w:val="Tekstpodstawowy"/>
+        <w:pStyle w:val="BodyText"/>
         <w:ind w:left="0"/>
         <w:rPr>
           <w:b/>
@@ -3502,7 +3627,7 @@
     </w:p>
     <w:p>
       <w:pPr>
-        <w:pStyle w:val="Tekstpodstawowy"/>
+        <w:pStyle w:val="BodyText"/>
         <w:ind w:left="0"/>
         <w:rPr>
           <w:b/>
@@ -3612,7 +3737,7 @@
 <w:ftr xmlns:wpc="http://schemas.microsoft.com/office/word/2010/wordprocessingCanvas" xmlns:cx="http://schemas.microsoft.com/office/drawing/2014/chartex" xmlns:cx1="http://schemas.microsoft.com/office/drawing/2015/9/8/chartex" xmlns:cx2="http://schemas.microsoft.com/office/drawing/2015/10/21/chartex" xmlns:cx3="http://schemas.microsoft.com/office/drawing/2016/5/9/chartex" xmlns:cx4="http://schemas.microsoft.com/office/drawing/2016/5/10/chartex" xmlns:cx5="http://schemas.microsoft.com/office/drawing/2016/5/11/chartex" xmlns:cx6="http://schemas.microsoft.com/office/drawing/2016/5/12/chartex" xmlns:cx7="http://schemas.microsoft.com/office/drawing/2016/5/13/chartex" xmlns:cx8="http://schemas.microsoft.com/office/drawing/2016/5/14/chartex" xmlns:mc="http://schemas.openxmlformats.org/markup-compatibility/2006" xmlns:aink="http://schemas.microsoft.com/office/drawing/2016/ink" xmlns:am3d="http://schemas.microsoft.com/office/drawing/2017/model3d" xmlns:o="urn:schemas-microsoft-com:office:office" xmlns:oel="http://schemas.microsoft.com/office/2019/extlst" xmlns:r="http://schemas.openxmlformats.org/officeDocument/2006/relationships" xmlns:m="http://schemas.openxmlformats.org/officeDocument/2006/math" xmlns:v="urn:schemas-microsoft-com:vml" xmlns:wp14="http://schemas.microsoft.com/office/word/2010/wordprocessingDrawing" xmlns:wp="http://schemas.openxmlformats.org/drawingml/2006/wordprocessingDrawing" xmlns:w10="urn:schemas-microsoft-com:office:word" xmlns:w="http://schemas.openxmlformats.org/wordprocessingml/2006/main" xmlns:w14="http://schemas.microsoft.com/office/word/2010/wordml" xmlns:w15="http://schemas.microsoft.com/office/word/2012/wordml" xmlns:w16cex="http://schemas.microsoft.com/office/word/2018/wordml/cex" xmlns:w16cid="http://schemas.microsoft.com/office/word/2016/wordml/cid" xmlns:w16="http://schemas.microsoft.com/office/word/2018/wordml" xmlns:w16sdtdh="http://schemas.microsoft.com/office/word/2020/wordml/sdtdatahash" xmlns:w16se="http://schemas.microsoft.com/office/word/2015/wordml/symex" xmlns:wpg="http://schemas.microsoft.com/office/word/2010/wordprocessingGroup" xmlns:wpi="http://schemas.microsoft.com/office/word/2010/wordprocessingInk" xmlns:wne="http://schemas.microsoft.com/office/word/2006/wordml" xmlns:wps="http://schemas.microsoft.com/office/word/2010/wordprocessingShape" mc:Ignorable="w14 w15 w16se w16cid w16 w16cex w16sdtdh wp14">
   <w:p>
     <w:pPr>
-      <w:pStyle w:val="Tekstpodstawowy"/>
+      <w:pStyle w:val="BodyText"/>
       <w:spacing w:line="14" w:lineRule="auto"/>
       <w:ind w:left="0"/>
       <w:rPr>
@@ -4404,7 +4529,7 @@
     <w:lsdException w:name="Unresolved Mention" w:semiHidden="1" w:unhideWhenUsed="1"/>
     <w:lsdException w:name="Smart Link" w:semiHidden="1" w:unhideWhenUsed="1"/>
   </w:latentStyles>
-  <w:style w:type="paragraph" w:default="1" w:styleId="Normalny">
+  <w:style w:type="paragraph" w:default="1" w:styleId="Normal">
     <w:name w:val="Normal"/>
     <w:uiPriority w:val="1"/>
     <w:qFormat/>
@@ -4420,13 +4545,13 @@
       <w:lang w:eastAsia="en-US"/>
     </w:rPr>
   </w:style>
-  <w:style w:type="character" w:default="1" w:styleId="Domylnaczcionkaakapitu">
+  <w:style w:type="character" w:default="1" w:styleId="DefaultParagraphFont">
     <w:name w:val="Default Paragraph Font"/>
     <w:uiPriority w:val="1"/>
     <w:semiHidden/>
     <w:unhideWhenUsed/>
   </w:style>
-  <w:style w:type="table" w:default="1" w:styleId="Standardowy">
+  <w:style w:type="table" w:default="1" w:styleId="TableNormal">
     <w:name w:val="Normal Table"/>
     <w:uiPriority w:val="99"/>
     <w:semiHidden/>
@@ -4441,14 +4566,14 @@
       </w:tblCellMar>
     </w:tblPr>
   </w:style>
-  <w:style w:type="numbering" w:default="1" w:styleId="Bezlisty">
+  <w:style w:type="numbering" w:default="1" w:styleId="NoList">
     <w:name w:val="No List"/>
     <w:uiPriority w:val="99"/>
     <w:semiHidden/>
     <w:unhideWhenUsed/>
   </w:style>
-  <w:style w:type="table" w:customStyle="1" w:styleId="TableNormal">
-    <w:name w:val="Table Normal"/>
+  <w:style w:type="table" w:customStyle="1" w:styleId="TableNormal1">
+    <w:name w:val="Table Normal1"/>
     <w:uiPriority w:val="2"/>
     <w:semiHidden/>
     <w:unhideWhenUsed/>
@@ -4473,9 +4598,9 @@
       </w:tblCellMar>
     </w:tblPr>
   </w:style>
-  <w:style w:type="paragraph" w:styleId="Tekstpodstawowy">
+  <w:style w:type="paragraph" w:styleId="BodyText">
     <w:name w:val="Body Text"/>
-    <w:basedOn w:val="Normalny"/>
+    <w:basedOn w:val="Normal"/>
     <w:uiPriority w:val="1"/>
     <w:qFormat/>
     <w:pPr>
@@ -4486,9 +4611,9 @@
       <w:szCs w:val="24"/>
     </w:rPr>
   </w:style>
-  <w:style w:type="paragraph" w:styleId="Tytu">
+  <w:style w:type="paragraph" w:styleId="Title">
     <w:name w:val="Title"/>
-    <w:basedOn w:val="Normalny"/>
+    <w:basedOn w:val="Normal"/>
     <w:uiPriority w:val="1"/>
     <w:qFormat/>
     <w:pPr>
@@ -4502,9 +4627,9 @@
       <w:szCs w:val="32"/>
     </w:rPr>
   </w:style>
-  <w:style w:type="paragraph" w:styleId="Akapitzlist">
+  <w:style w:type="paragraph" w:styleId="ListParagraph">
     <w:name w:val="List Paragraph"/>
-    <w:basedOn w:val="Normalny"/>
+    <w:basedOn w:val="Normal"/>
     <w:uiPriority w:val="1"/>
     <w:qFormat/>
     <w:pPr>
@@ -4514,7 +4639,7 @@
   </w:style>
   <w:style w:type="paragraph" w:customStyle="1" w:styleId="TableParagraph">
     <w:name w:val="Table Paragraph"/>
-    <w:basedOn w:val="Normalny"/>
+    <w:basedOn w:val="Normal"/>
     <w:uiPriority w:val="1"/>
     <w:qFormat/>
   </w:style>

</xml_diff>